<commit_message>
fix: corrige campo de número da notificação para numeroSequencial no modelo .docx
</commit_message>
<xml_diff>
--- a/backend/pdf/modelo-notificacao-dinamico.docx
+++ b/backend/pdf/modelo-notificacao-dinamico.docx
@@ -36,7 +36,19 @@
         <w:rPr>
           <w:i/>
         </w:rPr>
-        <w:t>Notificação nº {{numero}}</w:t>
+        <w:t>Notificação nº {{numero</w:t>
+      </w:r>
+      <w:r>
+        <w:rPr>
+          <w:i/>
+        </w:rPr>
+        <w:t>Sequencial</w:t>
+      </w:r>
+      <w:r>
+        <w:rPr>
+          <w:i/>
+        </w:rPr>
+        <w:t>}}</w:t>
       </w:r>
     </w:p>
     <w:p/>
@@ -232,19 +244,9 @@
       <w:pPr>
         <w:jc w:val="center"/>
       </w:pPr>
-      <w:proofErr w:type="spellStart"/>
       <w:r>
-        <w:t>Assinatura</w:t>
+        <w:t>Assinatura do responsável</w:t>
       </w:r>
-      <w:proofErr w:type="spellEnd"/>
-      <w:r>
-        <w:t xml:space="preserve"> do </w:t>
-      </w:r>
-      <w:proofErr w:type="spellStart"/>
-      <w:r>
-        <w:t>responsável</w:t>
-      </w:r>
-      <w:proofErr w:type="spellEnd"/>
     </w:p>
     <w:p>
       <w:pPr>

</xml_diff>